<commit_message>
proje yapısı düzenlendi, gereksiz dosyalar gizlendi, exe build alındı.
</commit_message>
<xml_diff>
--- a/rapor.docx
+++ b/rapor.docx
@@ -296,9 +296,58 @@
         </w:rPr>
         <w:t xml:space="preserve"> </w:t>
       </w:r>
-    </w:p>
-    <w:p>
-      <w:pPr>
+      <w:r>
+        <w:rPr>
+          <w:sz w:val="24"/>
+          <w:szCs w:val="24"/>
+        </w:rPr>
+        <w:br/>
+      </w:r>
+      <w:hyperlink r:id="rId11" w:history="1">
+        <w:r>
+          <w:rPr>
+            <w:rStyle w:val="Kpr"/>
+            <w:sz w:val="24"/>
+            <w:szCs w:val="24"/>
+          </w:rPr>
+          <w:t>223608590</w:t>
+        </w:r>
+        <w:r>
+          <w:rPr>
+            <w:rStyle w:val="Kpr"/>
+            <w:sz w:val="24"/>
+            <w:szCs w:val="24"/>
+          </w:rPr>
+          <w:t>80</w:t>
+        </w:r>
+        <w:r>
+          <w:rPr>
+            <w:rStyle w:val="Kpr"/>
+            <w:sz w:val="24"/>
+            <w:szCs w:val="24"/>
+          </w:rPr>
+          <w:t>@ogr.btu.edu.tr</w:t>
+        </w:r>
+      </w:hyperlink>
+    </w:p>
+    <w:p>
+      <w:pPr>
+        <w:pStyle w:val="Author"/>
+        <w:spacing w:before="5pt" w:beforeAutospacing="1"/>
+        <w:rPr>
+          <w:sz w:val="24"/>
+          <w:szCs w:val="24"/>
+        </w:rPr>
+      </w:pPr>
+    </w:p>
+    <w:p>
+      <w:pPr>
+        <w:pStyle w:val="Author"/>
+        <w:spacing w:before="5pt" w:beforeAutospacing="1"/>
+        <w:rPr>
+          <w:sz w:val="24"/>
+          <w:szCs w:val="24"/>
+        </w:rPr>
         <w:sectPr>
           <w:type w:val="continuous"/>
           <w:pgSz w:w="595.30pt" w:h="841.90pt" w:code="9"/>
@@ -6454,7 +6503,7 @@
                     <pic:cNvPicPr/>
                   </pic:nvPicPr>
                   <pic:blipFill>
-                    <a:blip r:embed="rId11"/>
+                    <a:blip r:embed="rId12"/>
                     <a:stretch>
                       <a:fillRect/>
                     </a:stretch>
@@ -6773,7 +6822,25 @@
           <w:szCs w:val="24"/>
           <w:lang w:val="tr-TR"/>
         </w:rPr>
-        <w:t xml:space="preserve"> algoritması hızlı sonuç üretse de, her zaman en iyi (optimum) sonucu garanti etmez ve yerel maksimumlara (</w:t>
+        <w:t xml:space="preserve"> algoritması hızlı sonuç üretse </w:t>
+      </w:r>
+      <w:proofErr w:type="gramStart"/>
+      <w:r>
+        <w:rPr>
+          <w:sz w:val="24"/>
+          <w:szCs w:val="24"/>
+          <w:lang w:val="tr-TR"/>
+        </w:rPr>
+        <w:t>de,</w:t>
+      </w:r>
+      <w:proofErr w:type="gramEnd"/>
+      <w:r>
+        <w:rPr>
+          <w:sz w:val="24"/>
+          <w:szCs w:val="24"/>
+          <w:lang w:val="tr-TR"/>
+        </w:rPr>
+        <w:t xml:space="preserve"> her zaman en iyi (optimum) sonucu garanti etmez ve yerel maksimumlara (</w:t>
       </w:r>
       <w:proofErr w:type="spellStart"/>
       <w:r>
@@ -7165,7 +7232,25 @@
           <w:szCs w:val="24"/>
           <w:lang w:val="tr-TR"/>
         </w:rPr>
-        <w:t>Bu yöntem basit ve etkili olsa da, "daha kötüye gitmeye izin vermediği" için bir tepeye tırmandığında orada sıkışıp kalabilir (</w:t>
+        <w:t xml:space="preserve">Bu yöntem basit ve etkili olsa </w:t>
+      </w:r>
+      <w:proofErr w:type="gramStart"/>
+      <w:r>
+        <w:rPr>
+          <w:sz w:val="24"/>
+          <w:szCs w:val="24"/>
+          <w:lang w:val="tr-TR"/>
+        </w:rPr>
+        <w:t>da,</w:t>
+      </w:r>
+      <w:proofErr w:type="gramEnd"/>
+      <w:r>
+        <w:rPr>
+          <w:sz w:val="24"/>
+          <w:szCs w:val="24"/>
+          <w:lang w:val="tr-TR"/>
+        </w:rPr>
+        <w:t xml:space="preserve"> "daha kötüye gitmeye izin vermediği" için bir tepeye tırmandığında orada sıkışıp kalabilir (</w:t>
       </w:r>
       <w:proofErr w:type="spellStart"/>
       <w:r>
@@ -7351,7 +7436,7 @@
                     <pic:cNvPicPr/>
                   </pic:nvPicPr>
                   <pic:blipFill>
-                    <a:blip r:embed="rId12">
+                    <a:blip r:embed="rId13">
                       <a:extLst>
                         <a:ext uri="{28A0092B-C50C-407E-A947-70E740481C1C}">
                           <a14:useLocalDpi xmlns:a14="http://schemas.microsoft.com/office/drawing/2010/main" val="0"/>
@@ -7449,87 +7534,7 @@
                           </w:rPr>
                         </w:pPr>
                         <w:r>
-                          <w:t xml:space="preserve">Fig. 2. Hill Climbing </w:t>
-                        </w:r>
-                        <w:proofErr w:type="spellStart"/>
-                        <w:r>
-                          <w:t>algoritmasının</w:t>
-                        </w:r>
-                        <w:proofErr w:type="spellEnd"/>
-                        <w:r>
-                          <w:t xml:space="preserve"> </w:t>
-                        </w:r>
-                        <w:proofErr w:type="spellStart"/>
-                        <w:r>
-                          <w:t>yerel</w:t>
-                        </w:r>
-                        <w:proofErr w:type="spellEnd"/>
-                        <w:r>
-                          <w:t xml:space="preserve"> </w:t>
-                        </w:r>
-                        <w:proofErr w:type="spellStart"/>
-                        <w:r>
-                          <w:t>arama</w:t>
-                        </w:r>
-                        <w:proofErr w:type="spellEnd"/>
-                        <w:r>
-                          <w:t xml:space="preserve"> (local search) </w:t>
-                        </w:r>
-                        <w:proofErr w:type="spellStart"/>
-                        <w:r>
-                          <w:t>ve</w:t>
-                        </w:r>
-                        <w:proofErr w:type="spellEnd"/>
-                        <w:r>
-                          <w:t xml:space="preserve"> </w:t>
-                        </w:r>
-                        <w:proofErr w:type="spellStart"/>
-                        <w:r>
-                          <w:t>çözüm</w:t>
-                        </w:r>
-                        <w:proofErr w:type="spellEnd"/>
-                        <w:r>
-                          <w:t xml:space="preserve"> </w:t>
-                        </w:r>
-                        <w:proofErr w:type="spellStart"/>
-                        <w:r>
-                          <w:t>iyileştirme</w:t>
-                        </w:r>
-                        <w:proofErr w:type="spellEnd"/>
-                        <w:r>
-                          <w:t xml:space="preserve"> </w:t>
-                        </w:r>
-                        <w:proofErr w:type="spellStart"/>
-                        <w:r>
-                          <w:t>sürecini</w:t>
-                        </w:r>
-                        <w:proofErr w:type="spellEnd"/>
-                        <w:r>
-                          <w:t xml:space="preserve"> </w:t>
-                        </w:r>
-                        <w:proofErr w:type="spellStart"/>
-                        <w:r>
-                          <w:t>gösteren</w:t>
-                        </w:r>
-                        <w:proofErr w:type="spellEnd"/>
-                        <w:r>
-                          <w:t xml:space="preserve"> </w:t>
-                        </w:r>
-                        <w:proofErr w:type="spellStart"/>
-                        <w:r>
-                          <w:t>akış</w:t>
-                        </w:r>
-                        <w:proofErr w:type="spellEnd"/>
-                        <w:r>
-                          <w:t xml:space="preserve"> </w:t>
-                        </w:r>
-                        <w:proofErr w:type="spellStart"/>
-                        <w:r>
-                          <w:t>diyagramı</w:t>
-                        </w:r>
-                        <w:proofErr w:type="spellEnd"/>
-                        <w:r>
-                          <w:t>.</w:t>
+                          <w:t>Fig. 2. Hill Climbing algoritmasının yerel arama (local search) ve çözüm iyileştirme sürecini gösteren akış diyagramı.</w:t>
                         </w:r>
                       </w:p>
                     </wne:txbxContent>
@@ -8583,7 +8588,7 @@
                     </pic:cNvPicPr>
                   </pic:nvPicPr>
                   <pic:blipFill>
-                    <a:blip r:embed="rId13">
+                    <a:blip r:embed="rId14">
                       <a:extLst>
                         <a:ext uri="{28A0092B-C50C-407E-A947-70E740481C1C}">
                           <a14:useLocalDpi xmlns:a14="http://schemas.microsoft.com/office/drawing/2010/main" val="0"/>
@@ -9164,101 +9169,8 @@
                         <w:r>
                           <w:t xml:space="preserve">Fig. 4. </w:t>
                         </w:r>
-                        <w:proofErr w:type="spellStart"/>
                         <w:r>
-                          <w:t>Geliştirilen</w:t>
-                        </w:r>
-                        <w:proofErr w:type="spellEnd"/>
-                        <w:r>
-                          <w:t xml:space="preserve"> </w:t>
-                        </w:r>
-                        <w:proofErr w:type="spellStart"/>
-                        <w:r>
-                          <w:t>yazılımın</w:t>
-                        </w:r>
-                        <w:proofErr w:type="spellEnd"/>
-                        <w:r>
-                          <w:t xml:space="preserve"> ana </w:t>
-                        </w:r>
-                        <w:proofErr w:type="spellStart"/>
-                        <w:r>
-                          <w:t>kontrol</w:t>
-                        </w:r>
-                        <w:proofErr w:type="spellEnd"/>
-                        <w:r>
-                          <w:t xml:space="preserve"> </w:t>
-                        </w:r>
-                        <w:proofErr w:type="spellStart"/>
-                        <w:r>
-                          <w:t>paneli</w:t>
-                        </w:r>
-                        <w:proofErr w:type="spellEnd"/>
-                        <w:r>
-                          <w:t xml:space="preserve">, multithreading </w:t>
-                        </w:r>
-                        <w:proofErr w:type="spellStart"/>
-                        <w:r>
-                          <w:t>destekli</w:t>
-                        </w:r>
-                        <w:proofErr w:type="spellEnd"/>
-                        <w:r>
-                          <w:t xml:space="preserve"> </w:t>
-                        </w:r>
-                        <w:proofErr w:type="spellStart"/>
-                        <w:r>
-                          <w:t>pano</w:t>
-                        </w:r>
-                        <w:proofErr w:type="spellEnd"/>
-                        <w:r>
-                          <w:t xml:space="preserve"> </w:t>
-                        </w:r>
-                        <w:proofErr w:type="spellStart"/>
-                        <w:r>
-                          <w:t>ve</w:t>
-                        </w:r>
-                        <w:proofErr w:type="spellEnd"/>
-                        <w:r>
-                          <w:t xml:space="preserve"> Greedy </w:t>
-                        </w:r>
-                        <w:proofErr w:type="spellStart"/>
-                        <w:r>
-                          <w:t>algoritması</w:t>
-                        </w:r>
-                        <w:proofErr w:type="spellEnd"/>
-                        <w:r>
-                          <w:t xml:space="preserve"> </w:t>
-                        </w:r>
-                        <w:proofErr w:type="spellStart"/>
-                        <w:r>
-                          <w:t>sonrası</w:t>
-                        </w:r>
-                        <w:proofErr w:type="spellEnd"/>
-                        <w:r>
-                          <w:t xml:space="preserve"> </w:t>
-                        </w:r>
-                        <w:proofErr w:type="spellStart"/>
-                        <w:r>
-                          <w:t>oluşan</w:t>
-                        </w:r>
-                        <w:proofErr w:type="spellEnd"/>
-                        <w:r>
-                          <w:t xml:space="preserve"> </w:t>
-                        </w:r>
-                        <w:proofErr w:type="spellStart"/>
-                        <w:r>
-                          <w:t>yerleşim</w:t>
-                        </w:r>
-                        <w:proofErr w:type="spellEnd"/>
-                        <w:r>
-                          <w:t xml:space="preserve"> </w:t>
-                        </w:r>
-                        <w:proofErr w:type="spellStart"/>
-                        <w:r>
-                          <w:t>tablosu</w:t>
-                        </w:r>
-                        <w:proofErr w:type="spellEnd"/>
-                        <w:r>
-                          <w:t>.</w:t>
+                          <w:t>Geliştirilen yazılımın ana kontrol paneli, multithreading destekli pano ve Greedy algoritması sonrası oluşan yerleşim tablosu.</w:t>
                         </w:r>
                       </w:p>
                     </wne:txbxContent>
@@ -9280,7 +9192,7 @@
           <w:noProof/>
         </w:rPr>
         <w:drawing>
-          <wp:anchor distT="0" distB="0" distL="114300" distR="114300" simplePos="0" relativeHeight="251661824" behindDoc="1" locked="0" layoutInCell="1" allowOverlap="1" wp14:anchorId="48340335" wp14:editId="7E7C1FCD">
+          <wp:anchor distT="0" distB="0" distL="114300" distR="114300" simplePos="0" relativeHeight="251661824" behindDoc="1" locked="0" layoutInCell="1" allowOverlap="1" wp14:anchorId="48340335" wp14:editId="6409CF3D">
             <wp:simplePos x="0" y="0"/>
             <wp:positionH relativeFrom="margin">
               <wp:align>left</wp:align>
@@ -9311,7 +9223,7 @@
                     <pic:cNvPicPr/>
                   </pic:nvPicPr>
                   <pic:blipFill>
-                    <a:blip r:embed="rId14" cstate="print">
+                    <a:blip r:embed="rId15" cstate="print">
                       <a:extLst>
                         <a:ext uri="{28A0092B-C50C-407E-A947-70E740481C1C}">
                           <a14:useLocalDpi xmlns:a14="http://schemas.microsoft.com/office/drawing/2010/main" val="0"/>
@@ -10115,101 +10027,8 @@
                         <w:r>
                           <w:t xml:space="preserve">Fig. 5. </w:t>
                         </w:r>
-                        <w:proofErr w:type="spellStart"/>
                         <w:r>
-                          <w:t>Firmaların</w:t>
-                        </w:r>
-                        <w:proofErr w:type="spellEnd"/>
-                        <w:r>
-                          <w:t xml:space="preserve"> </w:t>
-                        </w:r>
-                        <w:proofErr w:type="spellStart"/>
-                        <w:r>
-                          <w:t>öğrencileri</w:t>
-                        </w:r>
-                        <w:proofErr w:type="spellEnd"/>
-                        <w:r>
-                          <w:t xml:space="preserve"> </w:t>
-                        </w:r>
-                        <w:proofErr w:type="spellStart"/>
-                        <w:r>
-                          <w:t>reddettiği</w:t>
-                        </w:r>
-                        <w:proofErr w:type="spellEnd"/>
-                        <w:r>
-                          <w:t xml:space="preserve"> </w:t>
-                        </w:r>
-                        <w:proofErr w:type="spellStart"/>
-                        <w:r>
-                          <w:t>ve</w:t>
-                        </w:r>
-                        <w:proofErr w:type="spellEnd"/>
-                        <w:r>
-                          <w:t xml:space="preserve"> </w:t>
-                        </w:r>
-                        <w:proofErr w:type="spellStart"/>
-                        <w:r>
-                          <w:t>yeniden</w:t>
-                        </w:r>
-                        <w:proofErr w:type="spellEnd"/>
-                        <w:r>
-                          <w:t xml:space="preserve"> </w:t>
-                        </w:r>
-                        <w:proofErr w:type="spellStart"/>
-                        <w:r>
-                          <w:t>atamanın</w:t>
-                        </w:r>
-                        <w:proofErr w:type="spellEnd"/>
-                        <w:r>
-                          <w:t xml:space="preserve"> </w:t>
-                        </w:r>
-                        <w:proofErr w:type="spellStart"/>
-                        <w:r>
-                          <w:t>yapıldığı</w:t>
-                        </w:r>
-                        <w:proofErr w:type="spellEnd"/>
-                        <w:r>
-                          <w:t xml:space="preserve"> </w:t>
-                        </w:r>
-                        <w:proofErr w:type="spellStart"/>
-                        <w:r>
-                          <w:t>dinamik</w:t>
-                        </w:r>
-                        <w:proofErr w:type="spellEnd"/>
-                        <w:r>
-                          <w:t xml:space="preserve"> </w:t>
-                        </w:r>
-                        <w:proofErr w:type="spellStart"/>
-                        <w:r>
-                          <w:t>simülasyon</w:t>
-                        </w:r>
-                        <w:proofErr w:type="spellEnd"/>
-                        <w:r>
-                          <w:t xml:space="preserve"> </w:t>
-                        </w:r>
-                        <w:proofErr w:type="spellStart"/>
-                        <w:r>
-                          <w:t>sürecinin</w:t>
-                        </w:r>
-                        <w:proofErr w:type="spellEnd"/>
-                        <w:r>
-                          <w:t xml:space="preserve"> </w:t>
-                        </w:r>
-                        <w:proofErr w:type="spellStart"/>
-                        <w:r>
-                          <w:t>analiz</w:t>
-                        </w:r>
-                        <w:proofErr w:type="spellEnd"/>
-                        <w:r>
-                          <w:t xml:space="preserve"> </w:t>
-                        </w:r>
-                        <w:proofErr w:type="spellStart"/>
-                        <w:r>
-                          <w:t>ekranı</w:t>
-                        </w:r>
-                        <w:proofErr w:type="spellEnd"/>
-                        <w:r>
-                          <w:t>.</w:t>
+                          <w:t>Firmaların öğrencileri reddettiği ve yeniden atamanın yapıldığı dinamik simülasyon sürecinin analiz ekranı.</w:t>
                         </w:r>
                       </w:p>
                     </wne:txbxContent>
@@ -10262,7 +10081,7 @@
                     <pic:cNvPicPr/>
                   </pic:nvPicPr>
                   <pic:blipFill>
-                    <a:blip r:embed="rId15">
+                    <a:blip r:embed="rId16">
                       <a:extLst>
                         <a:ext uri="{28A0092B-C50C-407E-A947-70E740481C1C}">
                           <a14:useLocalDpi xmlns:a14="http://schemas.microsoft.com/office/drawing/2010/main" val="0"/>
@@ -10920,8 +10739,16 @@
               <w:rPr>
                 <w:lang w:val="en-US"/>
               </w:rPr>
-              <w:t xml:space="preserve"> Süresi</w:t>
+              <w:t xml:space="preserve"> </w:t>
             </w:r>
+            <w:proofErr w:type="spellStart"/>
+            <w:r>
+              <w:rPr>
+                <w:lang w:val="en-US"/>
+              </w:rPr>
+              <w:t>Süresi</w:t>
+            </w:r>
+            <w:proofErr w:type="spellEnd"/>
           </w:p>
         </w:tc>
         <w:tc>
@@ -11149,8 +10976,18 @@
                 <w:bCs/>
                 <w:lang w:val="en-US"/>
               </w:rPr>
-              <w:t xml:space="preserve"> Skoru</w:t>
+              <w:t xml:space="preserve"> </w:t>
             </w:r>
+            <w:proofErr w:type="spellStart"/>
+            <w:r>
+              <w:rPr>
+                <w:b/>
+                <w:bCs/>
+                <w:lang w:val="en-US"/>
+              </w:rPr>
+              <w:t>Skoru</w:t>
+            </w:r>
+            <w:proofErr w:type="spellEnd"/>
           </w:p>
         </w:tc>
         <w:tc>
@@ -11381,23 +11218,7 @@
           <w:szCs w:val="24"/>
           <w:lang w:val="tr-TR"/>
         </w:rPr>
-        <w:t>Tablo</w:t>
-      </w:r>
-      <w:r>
-        <w:rPr>
-          <w:sz w:val="24"/>
-          <w:szCs w:val="24"/>
-          <w:lang w:val="tr-TR"/>
-        </w:rPr>
-        <w:t xml:space="preserve"> 1</w:t>
-      </w:r>
-      <w:r>
-        <w:rPr>
-          <w:sz w:val="24"/>
-          <w:szCs w:val="24"/>
-          <w:lang w:val="tr-TR"/>
-        </w:rPr>
-        <w:t xml:space="preserve"> ve simülasyon çıktıları incelendiğinde şu sonuçlara ulaşılmaktadır:</w:t>
+        <w:t>Tablo 1 ve simülasyon çıktıları incelendiğinde şu sonuçlara ulaşılmaktadır:</w:t>
       </w:r>
     </w:p>
     <w:p>
@@ -11447,7 +11268,25 @@
           <w:szCs w:val="24"/>
           <w:lang w:val="tr-TR"/>
         </w:rPr>
-        <w:t xml:space="preserve"> algoritması, deterministik yapısı sayesinde 0.04 saniye gibi ihmal edilebilir bir sürede sonuç üretmektedir. Zaman kısıtının kritik olduğu gerçek zamanlı sistemlerde en uygun yöntemdir.</w:t>
+        <w:t xml:space="preserve"> algoritması, deterministik yapısı sayesinde </w:t>
+      </w:r>
+      <w:proofErr w:type="gramStart"/>
+      <w:r>
+        <w:rPr>
+          <w:sz w:val="24"/>
+          <w:szCs w:val="24"/>
+          <w:lang w:val="tr-TR"/>
+        </w:rPr>
+        <w:t>0.04</w:t>
+      </w:r>
+      <w:proofErr w:type="gramEnd"/>
+      <w:r>
+        <w:rPr>
+          <w:sz w:val="24"/>
+          <w:szCs w:val="24"/>
+          <w:lang w:val="tr-TR"/>
+        </w:rPr>
+        <w:t xml:space="preserve"> saniye gibi ihmal edilebilir bir sürede sonuç üretmektedir. Zaman kısıtının kritik olduğu gerçek zamanlı sistemlerde en uygun yöntemdir.</w:t>
       </w:r>
     </w:p>
     <w:p>
@@ -11740,7 +11579,25 @@
           <w:szCs w:val="24"/>
           <w:lang w:val="tr-TR"/>
         </w:rPr>
-        <w:t xml:space="preserve"> sayesinde Hill Climbing'in takıldığı noktaları aşmış ve en yüksek memnuniyet skoruna (13.120) ulaşmıştır.</w:t>
+        <w:t xml:space="preserve"> </w:t>
+      </w:r>
+      <w:proofErr w:type="gramStart"/>
+      <w:r>
+        <w:rPr>
+          <w:sz w:val="24"/>
+          <w:szCs w:val="24"/>
+          <w:lang w:val="tr-TR"/>
+        </w:rPr>
+        <w:t>sayesinde</w:t>
+      </w:r>
+      <w:proofErr w:type="gramEnd"/>
+      <w:r>
+        <w:rPr>
+          <w:sz w:val="24"/>
+          <w:szCs w:val="24"/>
+          <w:lang w:val="tr-TR"/>
+        </w:rPr>
+        <w:t xml:space="preserve"> Hill Climbing'in takıldığı noktaları aşmış ve en yüksek memnuniyet skoruna (13.120) ulaşmıştır.</w:t>
       </w:r>
     </w:p>
     <w:p>
@@ -11929,19 +11786,19 @@
                 <v:path o:extrusionok="f" gradientshapeok="t" o:connecttype="rect"/>
                 <o:lock v:ext="edit" aspectratio="t"/>
               </v:shapetype>
-              <v:shape id="_x0000_i1034" type="#_x0000_t75" style="width:334pt;height:188pt" o:ole="">
-                <v:imagedata r:id="rId16" o:title=""/>
+              <v:shape id="_x0000_i1025" type="#_x0000_t75" style="width:333.6pt;height:187.8pt" o:ole="">
+                <v:imagedata r:id="rId17" o:title=""/>
               </v:shape>
-              <o:OLEObject Type="Embed" ProgID="Word.OpenDocumentText.12" ShapeID="_x0000_i1034" DrawAspect="Content" ObjectID="_1828880211" r:id="rId17"/>
+              <o:OLEObject Type="Embed" ProgID="Word.OpenDocumentText.12" ShapeID="_x0000_i1025" DrawAspect="Content" ObjectID="_1828891273" r:id="rId18"/>
             </w:object>
           </mc:Choice>
           <mc:Fallback>
             <w:object>
               <w:drawing>
-                <wp:inline distT="0" distB="0" distL="0" distR="0" wp14:anchorId="40631FE8" wp14:editId="15DB0BB7">
-                  <wp:extent cx="4241800" cy="2387600"/>
+                <wp:inline distT="0" distB="0" distL="0" distR="0" wp14:anchorId="0DFB4030" wp14:editId="68C4099C">
+                  <wp:extent cx="4236720" cy="2385060"/>
                   <wp:effectExtent l="0" t="0" r="0" b="0"/>
-                  <wp:docPr id="10" name="Nesnesi 10"/>
+                  <wp:docPr id="1" name="Nesnesi 1"/>
                   <wp:cNvGraphicFramePr>
                     <a:graphicFrameLocks xmlns:a="http://purl.oclc.org/ooxml/drawingml/main" noChangeAspect="1"/>
                   </wp:cNvGraphicFramePr>
@@ -11949,18 +11806,18 @@
                     <a:graphicData uri="http://purl.oclc.org/ooxml/drawingml/picture">
                       <pic:pic xmlns:pic="http://purl.oclc.org/ooxml/drawingml/picture">
                         <pic:nvPicPr>
-                          <pic:cNvPr id="0" name="Object 10"/>
+                          <pic:cNvPr id="0" name="Object 1"/>
                           <pic:cNvPicPr>
                             <a:picLocks noChangeAspect="1" noChangeArrowheads="1"/>
                             <a:extLst>
                               <a:ext uri="{837473B0-CC2E-450a-ABE3-18F120FF3D37}">
-                                <a15:objectPr xmlns:a15="http://schemas.microsoft.com/office/drawing/2012/main" objectId="_1828880211" isActiveX="0" linkType=""/>
+                                <a15:objectPr xmlns:a15="http://schemas.microsoft.com/office/drawing/2012/main" objectId="_1828891273" isActiveX="0" linkType=""/>
                               </a:ext>
                             </a:extLst>
                           </pic:cNvPicPr>
                         </pic:nvPicPr>
                         <pic:blipFill>
-                          <a:blip r:embed="rId18">
+                          <a:blip r:embed="rId19">
                             <a:extLst>
                               <a:ext uri="{28A0092B-C50C-407E-A947-70E740481C1C}">
                                 <a14:useLocalDpi xmlns:a14="http://schemas.microsoft.com/office/drawing/2010/main" val="0"/>
@@ -11975,7 +11832,7 @@
                         <pic:spPr bwMode="auto">
                           <a:xfrm>
                             <a:off x="0" y="0"/>
-                            <a:ext cx="4241800" cy="2387600"/>
+                            <a:ext cx="4236720" cy="2385060"/>
                           </a:xfrm>
                           <a:prstGeom prst="rect">
                             <a:avLst/>
@@ -11990,7 +11847,7 @@
                   </a:graphic>
                 </wp:inline>
               </w:drawing>
-              <w:objectEmbed w:drawAspect="content" r:id="rId17" w:progId="Word.OpenDocumentText.12" w:shapeId="10" w:fieldCodes=""/>
+              <w:objectEmbed w:drawAspect="content" r:id="rId18" w:progId="Word.OpenDocumentText.12" w:shapeId="1" w:fieldCodes=""/>
             </w:object>
           </mc:Fallback>
         </mc:AlternateContent>
@@ -12401,19 +12258,19 @@
         <mc:AlternateContent>
           <mc:Choice Requires="v">
             <w:object w:dxaOrig="453.60pt" w:dyaOrig="229.05pt" w14:anchorId="58263C60">
-              <v:shape id="_x0000_i1038" type="#_x0000_t75" style="width:454pt;height:230pt" o:ole="">
-                <v:imagedata r:id="rId19" o:title=""/>
+              <v:shape id="_x0000_i1026" type="#_x0000_t75" style="width:454.2pt;height:229.8pt" o:ole="">
+                <v:imagedata r:id="rId20" o:title=""/>
               </v:shape>
-              <o:OLEObject Type="Embed" ProgID="Word.OpenDocumentText.12" ShapeID="_x0000_i1038" DrawAspect="Content" ObjectID="_1828880212" r:id="rId20"/>
+              <o:OLEObject Type="Embed" ProgID="Word.OpenDocumentText.12" ShapeID="_x0000_i1026" DrawAspect="Content" ObjectID="_1828891274" r:id="rId21"/>
             </w:object>
           </mc:Choice>
           <mc:Fallback>
             <w:object>
               <w:drawing>
-                <wp:inline distT="0" distB="0" distL="0" distR="0" wp14:anchorId="5B442E2A" wp14:editId="02237857">
-                  <wp:extent cx="5765800" cy="2921000"/>
+                <wp:inline distT="0" distB="0" distL="0" distR="0" wp14:anchorId="63F9ACCF" wp14:editId="76EEAA0D">
+                  <wp:extent cx="5768340" cy="2918460"/>
                   <wp:effectExtent l="0" t="0" r="0" b="0"/>
-                  <wp:docPr id="14" name="Nesnesi 14"/>
+                  <wp:docPr id="2" name="Nesnesi 2"/>
                   <wp:cNvGraphicFramePr>
                     <a:graphicFrameLocks xmlns:a="http://purl.oclc.org/ooxml/drawingml/main" noChangeAspect="1"/>
                   </wp:cNvGraphicFramePr>
@@ -12421,18 +12278,18 @@
                     <a:graphicData uri="http://purl.oclc.org/ooxml/drawingml/picture">
                       <pic:pic xmlns:pic="http://purl.oclc.org/ooxml/drawingml/picture">
                         <pic:nvPicPr>
-                          <pic:cNvPr id="0" name="Object 14"/>
+                          <pic:cNvPr id="0" name="Object 2"/>
                           <pic:cNvPicPr>
                             <a:picLocks noChangeAspect="1" noChangeArrowheads="1"/>
                             <a:extLst>
                               <a:ext uri="{837473B0-CC2E-450a-ABE3-18F120FF3D37}">
-                                <a15:objectPr xmlns:a15="http://schemas.microsoft.com/office/drawing/2012/main" objectId="_1828880212" isActiveX="0" linkType=""/>
+                                <a15:objectPr xmlns:a15="http://schemas.microsoft.com/office/drawing/2012/main" objectId="_1828891274" isActiveX="0" linkType=""/>
                               </a:ext>
                             </a:extLst>
                           </pic:cNvPicPr>
                         </pic:nvPicPr>
                         <pic:blipFill>
-                          <a:blip r:embed="rId21">
+                          <a:blip r:embed="rId22">
                             <a:extLst>
                               <a:ext uri="{28A0092B-C50C-407E-A947-70E740481C1C}">
                                 <a14:useLocalDpi xmlns:a14="http://schemas.microsoft.com/office/drawing/2010/main" val="0"/>
@@ -12447,7 +12304,7 @@
                         <pic:spPr bwMode="auto">
                           <a:xfrm>
                             <a:off x="0" y="0"/>
-                            <a:ext cx="5765800" cy="2921000"/>
+                            <a:ext cx="5768340" cy="2918460"/>
                           </a:xfrm>
                           <a:prstGeom prst="rect">
                             <a:avLst/>
@@ -12462,7 +12319,7 @@
                   </a:graphic>
                 </wp:inline>
               </w:drawing>
-              <w:objectEmbed w:drawAspect="content" r:id="rId20" w:progId="Word.OpenDocumentText.12" w:shapeId="14" w:fieldCodes=""/>
+              <w:objectEmbed w:drawAspect="content" r:id="rId21" w:progId="Word.OpenDocumentText.12" w:shapeId="2" w:fieldCodes=""/>
             </w:object>
           </mc:Fallback>
         </mc:AlternateContent>
@@ -13604,7 +13461,7 @@
         </w:rPr>
         <w:t xml:space="preserve">: </w:t>
       </w:r>
-      <w:hyperlink r:id="rId22" w:tgtFrame="_blank" w:history="1">
+      <w:hyperlink r:id="rId23" w:tgtFrame="_blank" w:history="1">
         <w:r>
           <w:rPr>
             <w:rStyle w:val="Kpr"/>
@@ -17798,6 +17655,7 @@
   <w:style w:type="character" w:default="1" w:styleId="VarsaylanParagrafYazTipi">
     <w:name w:val="Default Paragraph Font"/>
     <w:uiPriority w:val="1"/>
+    <w:semiHidden/>
     <w:unhideWhenUsed/>
   </w:style>
   <w:style w:type="table" w:default="1" w:styleId="NormalTablo">

</xml_diff>